<commit_message>
Updated documentation, added app notes
</commit_message>
<xml_diff>
--- a/Testing/TP3 - Automatic Welder Test Plan_v1.0.docx
+++ b/Testing/TP3 - Automatic Welder Test Plan_v1.0.docx
@@ -272,11 +272,55 @@
     </w:p>
     <w:p>
       <w:r>
-        <w:t xml:space="preserve">Set up Welder and CNC Machine as seen in Test </w:t>
-      </w:r>
-      <w:bookmarkStart w:id="0" w:name="_GoBack"/>
-      <w:bookmarkEnd w:id="0"/>
-    </w:p>
+        <w:t>Set up Welder and CNC Machine as seen</w:t>
+      </w:r>
+      <w:r>
+        <w:t xml:space="preserve"> in TP2.</w:t>
+      </w:r>
+    </w:p>
+    <w:p>
+      <w:r>
+        <w:t>Load Modified .HAL File into Linux CNC</w:t>
+      </w:r>
+    </w:p>
+    <w:p>
+      <w:r>
+        <w:t xml:space="preserve">Open the </w:t>
+      </w:r>
+      <w:proofErr w:type="gramStart"/>
+      <w:r>
+        <w:t>enclosure of the welder, making sure that power is disconnected, and insert</w:t>
+      </w:r>
+      <w:proofErr w:type="gramEnd"/>
+      <w:r>
+        <w:t xml:space="preserve"> wires in parallel with the welder switch. Refer to fig1.</w:t>
+      </w:r>
+    </w:p>
+    <w:p>
+      <w:r>
+        <w:t>Connect the relay circuit to an Arduino as shown in fig2.</w:t>
+      </w:r>
+    </w:p>
+    <w:p>
+      <w:r>
+        <w:t>Execute Arduino code “</w:t>
+      </w:r>
+      <w:proofErr w:type="spellStart"/>
+      <w:r>
+        <w:t>WelderSwitchTest</w:t>
+      </w:r>
+      <w:proofErr w:type="spellEnd"/>
+      <w:r>
+        <w:t>”</w:t>
+      </w:r>
+    </w:p>
+    <w:p>
+      <w:r>
+        <w:t>Execute G-Code</w:t>
+      </w:r>
+    </w:p>
+    <w:p/>
+    <w:p/>
     <w:p>
       <w:pPr>
         <w:pStyle w:val="Heading1"/>
@@ -287,17 +331,76 @@
     </w:p>
     <w:p>
       <w:r>
-        <w:t>This test showed that the CNC is able to still remain operational while the welder is activated. Below is the outcome of the test after the correct settings were achieved.</w:t>
-      </w:r>
-    </w:p>
-    <w:p>
-      <w:pPr>
-        <w:jc w:val="center"/>
-      </w:pPr>
-    </w:p>
-    <w:p/>
+        <w:t xml:space="preserve">This test was a success, showing that the Arduino is capable of activating the solenoid using G0 and G1 as a command. </w:t>
+      </w:r>
+      <w:r>
+        <w:t xml:space="preserve">Below is an image of </w:t>
+      </w:r>
+      <w:r>
+        <w:t>the result of this test. The two welds on the right are attempts to stack welds on to of each other. However the settings of the welder were not adjusted and the second weld melted the previous weld.</w:t>
+      </w:r>
+    </w:p>
+    <w:p>
+      <w:r>
+        <w:rPr>
+          <w:noProof/>
+        </w:rPr>
+        <w:drawing>
+          <wp:inline distT="0" distB="0" distL="0" distR="0" wp14:anchorId="7190A89A" wp14:editId="6473FF89">
+            <wp:extent cx="4877552" cy="3662680"/>
+            <wp:effectExtent l="0" t="0" r="0" b="0"/>
+            <wp:docPr id="1" name="Picture 1" descr="HD:Users:camerontribe:Desktop:School:14-15:Capstone2015:Pictures:weld 3.JPG"/>
+            <wp:cNvGraphicFramePr>
+              <a:graphicFrameLocks xmlns:a="http://schemas.openxmlformats.org/drawingml/2006/main" noChangeAspect="1"/>
+            </wp:cNvGraphicFramePr>
+            <a:graphic xmlns:a="http://schemas.openxmlformats.org/drawingml/2006/main">
+              <a:graphicData uri="http://schemas.openxmlformats.org/drawingml/2006/picture">
+                <pic:pic xmlns:pic="http://schemas.openxmlformats.org/drawingml/2006/picture">
+                  <pic:nvPicPr>
+                    <pic:cNvPr id="0" name="Picture 1" descr="HD:Users:camerontribe:Desktop:School:14-15:Capstone2015:Pictures:weld 3.JPG"/>
+                    <pic:cNvPicPr>
+                      <a:picLocks noChangeAspect="1" noChangeArrowheads="1"/>
+                    </pic:cNvPicPr>
+                  </pic:nvPicPr>
+                  <pic:blipFill>
+                    <a:blip r:embed="rId7">
+                      <a:extLst>
+                        <a:ext uri="{28A0092B-C50C-407E-A947-70E740481C1C}">
+                          <a14:useLocalDpi xmlns:a14="http://schemas.microsoft.com/office/drawing/2010/main" val="0"/>
+                        </a:ext>
+                      </a:extLst>
+                    </a:blip>
+                    <a:srcRect/>
+                    <a:stretch>
+                      <a:fillRect/>
+                    </a:stretch>
+                  </pic:blipFill>
+                  <pic:spPr bwMode="auto">
+                    <a:xfrm>
+                      <a:off x="0" y="0"/>
+                      <a:ext cx="4877552" cy="3662680"/>
+                    </a:xfrm>
+                    <a:prstGeom prst="rect">
+                      <a:avLst/>
+                    </a:prstGeom>
+                    <a:noFill/>
+                    <a:ln>
+                      <a:noFill/>
+                    </a:ln>
+                  </pic:spPr>
+                </pic:pic>
+              </a:graphicData>
+            </a:graphic>
+          </wp:inline>
+        </w:drawing>
+      </w:r>
+    </w:p>
+    <w:p>
+      <w:bookmarkStart w:id="0" w:name="_GoBack"/>
+      <w:bookmarkEnd w:id="0"/>
+    </w:p>
     <w:sectPr>
-      <w:headerReference w:type="default" r:id="rId7"/>
+      <w:headerReference w:type="default" r:id="rId8"/>
       <w:pgSz w:w="12240" w:h="15840"/>
       <w:pgMar w:top="1440" w:right="1800" w:bottom="1440" w:left="1800" w:header="720" w:footer="720" w:gutter="0"/>
       <w:cols w:space="720"/>

</xml_diff>